<commit_message>
Formatting Use Case Description
</commit_message>
<xml_diff>
--- a/Use Case Description.docx
+++ b/Use Case Description.docx
@@ -2434,7 +2434,19 @@
         <w:rPr>
           <w:rFonts w:ascii="Arial" w:hAnsi="Arial" w:cs="Arial"/>
         </w:rPr>
-        <w:t>Creat Test Sample Spreadsheet</w:t>
+        <w:t>Creat</w:t>
+      </w:r>
+      <w:r>
+        <w:rPr>
+          <w:rFonts w:ascii="Arial" w:hAnsi="Arial" w:cs="Arial"/>
+        </w:rPr>
+        <w:t>e</w:t>
+      </w:r>
+      <w:r>
+        <w:rPr>
+          <w:rFonts w:ascii="Arial" w:hAnsi="Arial" w:cs="Arial"/>
+        </w:rPr>
+        <w:t xml:space="preserve"> Test Sample Spreadsheet</w:t>
       </w:r>
     </w:p>
     <w:p>
@@ -2454,6 +2466,8 @@
         </w:rPr>
         <w:t>Update Test Sample Spreadsheet</w:t>
       </w:r>
+      <w:bookmarkStart w:id="0" w:name="_GoBack"/>
+      <w:bookmarkEnd w:id="0"/>
     </w:p>
     <w:p>
       <w:pPr>
@@ -2616,8 +2630,6 @@
         </w:rPr>
         <w:t>Compile All Report Data</w:t>
       </w:r>
-      <w:bookmarkStart w:id="0" w:name="_GoBack"/>
-      <w:bookmarkEnd w:id="0"/>
     </w:p>
     <w:p>
       <w:pPr>

</xml_diff>

<commit_message>
Use Case Description Formatting
</commit_message>
<xml_diff>
--- a/Use Case Description.docx
+++ b/Use Case Description.docx
@@ -4,11 +4,7 @@
   <w:body>
     <w:p>
       <w:pPr>
-        <w:pStyle w:val="ListParagraph"/>
-        <w:numPr>
-          <w:ilvl w:val="0"/>
-          <w:numId w:val="3"/>
-        </w:numPr>
+        <w:ind w:left="360"/>
         <w:rPr>
           <w:rFonts w:ascii="Arial" w:hAnsi="Arial" w:cs="Arial"/>
         </w:rPr>
@@ -17,19 +13,19 @@
         <w:rPr>
           <w:rFonts w:ascii="Arial" w:hAnsi="Arial" w:cs="Arial"/>
         </w:rPr>
-        <w:t>Create an O</w:t>
+        <w:t>1.</w:t>
       </w:r>
       <w:r>
         <w:rPr>
           <w:rFonts w:ascii="Arial" w:hAnsi="Arial" w:cs="Arial"/>
         </w:rPr>
-        <w:t xml:space="preserve">rder </w:t>
+        <w:t xml:space="preserve"> </w:t>
       </w:r>
       <w:r>
         <w:rPr>
           <w:rFonts w:ascii="Arial" w:hAnsi="Arial" w:cs="Arial"/>
         </w:rPr>
-        <w:t>Quote</w:t>
+        <w:t>Create an Order Quote</w:t>
       </w:r>
     </w:p>
     <w:tbl>
@@ -1267,15 +1263,17 @@
     </w:p>
     <w:p>
       <w:pPr>
-        <w:pStyle w:val="ListParagraph"/>
-        <w:numPr>
-          <w:ilvl w:val="0"/>
-          <w:numId w:val="3"/>
-        </w:numPr>
-        <w:rPr>
-          <w:rFonts w:ascii="Arial" w:hAnsi="Arial" w:cs="Arial"/>
-        </w:rPr>
-      </w:pPr>
+        <w:ind w:left="360"/>
+        <w:rPr>
+          <w:rFonts w:ascii="Arial" w:hAnsi="Arial" w:cs="Arial"/>
+        </w:rPr>
+      </w:pPr>
+      <w:r>
+        <w:rPr>
+          <w:rFonts w:ascii="Arial" w:hAnsi="Arial" w:cs="Arial"/>
+        </w:rPr>
+        <w:t xml:space="preserve">4. </w:t>
+      </w:r>
       <w:r>
         <w:rPr>
           <w:rFonts w:ascii="Arial" w:hAnsi="Arial" w:cs="Arial"/>
@@ -2349,15 +2347,17 @@
     </w:p>
     <w:p>
       <w:pPr>
-        <w:pStyle w:val="ListParagraph"/>
-        <w:numPr>
-          <w:ilvl w:val="0"/>
-          <w:numId w:val="3"/>
-        </w:numPr>
-        <w:rPr>
-          <w:rFonts w:ascii="Arial" w:hAnsi="Arial" w:cs="Arial"/>
-        </w:rPr>
-      </w:pPr>
+        <w:ind w:left="360"/>
+        <w:rPr>
+          <w:rFonts w:ascii="Arial" w:hAnsi="Arial" w:cs="Arial"/>
+        </w:rPr>
+      </w:pPr>
+      <w:r>
+        <w:rPr>
+          <w:rFonts w:ascii="Arial" w:hAnsi="Arial" w:cs="Arial"/>
+        </w:rPr>
+        <w:t xml:space="preserve">17. </w:t>
+      </w:r>
       <w:r>
         <w:rPr>
           <w:rFonts w:ascii="Arial" w:hAnsi="Arial" w:cs="Arial"/>
@@ -2367,15 +2367,17 @@
     </w:p>
     <w:p>
       <w:pPr>
-        <w:pStyle w:val="ListParagraph"/>
-        <w:numPr>
-          <w:ilvl w:val="0"/>
-          <w:numId w:val="3"/>
-        </w:numPr>
-        <w:rPr>
-          <w:rFonts w:ascii="Arial" w:hAnsi="Arial" w:cs="Arial"/>
-        </w:rPr>
-      </w:pPr>
+        <w:ind w:left="360"/>
+        <w:rPr>
+          <w:rFonts w:ascii="Arial" w:hAnsi="Arial" w:cs="Arial"/>
+        </w:rPr>
+      </w:pPr>
+      <w:r>
+        <w:rPr>
+          <w:rFonts w:ascii="Arial" w:hAnsi="Arial" w:cs="Arial"/>
+        </w:rPr>
+        <w:t xml:space="preserve">19. </w:t>
+      </w:r>
       <w:r>
         <w:rPr>
           <w:rFonts w:ascii="Arial" w:hAnsi="Arial" w:cs="Arial"/>
@@ -2385,15 +2387,17 @@
     </w:p>
     <w:p>
       <w:pPr>
-        <w:pStyle w:val="ListParagraph"/>
-        <w:numPr>
-          <w:ilvl w:val="0"/>
-          <w:numId w:val="3"/>
-        </w:numPr>
-        <w:rPr>
-          <w:rFonts w:ascii="Arial" w:hAnsi="Arial" w:cs="Arial"/>
-        </w:rPr>
-      </w:pPr>
+        <w:ind w:left="360"/>
+        <w:rPr>
+          <w:rFonts w:ascii="Arial" w:hAnsi="Arial" w:cs="Arial"/>
+        </w:rPr>
+      </w:pPr>
+      <w:r>
+        <w:rPr>
+          <w:rFonts w:ascii="Arial" w:hAnsi="Arial" w:cs="Arial"/>
+        </w:rPr>
+        <w:t xml:space="preserve">20. </w:t>
+      </w:r>
       <w:r>
         <w:rPr>
           <w:rFonts w:ascii="Arial" w:hAnsi="Arial" w:cs="Arial"/>
@@ -2403,15 +2407,17 @@
     </w:p>
     <w:p>
       <w:pPr>
-        <w:pStyle w:val="ListParagraph"/>
-        <w:numPr>
-          <w:ilvl w:val="0"/>
-          <w:numId w:val="3"/>
-        </w:numPr>
-        <w:rPr>
-          <w:rFonts w:ascii="Arial" w:hAnsi="Arial" w:cs="Arial"/>
-        </w:rPr>
-      </w:pPr>
+        <w:ind w:left="360"/>
+        <w:rPr>
+          <w:rFonts w:ascii="Arial" w:hAnsi="Arial" w:cs="Arial"/>
+        </w:rPr>
+      </w:pPr>
+      <w:r>
+        <w:rPr>
+          <w:rFonts w:ascii="Arial" w:hAnsi="Arial" w:cs="Arial"/>
+        </w:rPr>
+        <w:t xml:space="preserve">21. </w:t>
+      </w:r>
       <w:r>
         <w:rPr>
           <w:rFonts w:ascii="Arial" w:hAnsi="Arial" w:cs="Arial"/>
@@ -2421,15 +2427,17 @@
     </w:p>
     <w:p>
       <w:pPr>
-        <w:pStyle w:val="ListParagraph"/>
-        <w:numPr>
-          <w:ilvl w:val="0"/>
-          <w:numId w:val="3"/>
-        </w:numPr>
-        <w:rPr>
-          <w:rFonts w:ascii="Arial" w:hAnsi="Arial" w:cs="Arial"/>
-        </w:rPr>
-      </w:pPr>
+        <w:ind w:left="360"/>
+        <w:rPr>
+          <w:rFonts w:ascii="Arial" w:hAnsi="Arial" w:cs="Arial"/>
+        </w:rPr>
+      </w:pPr>
+      <w:r>
+        <w:rPr>
+          <w:rFonts w:ascii="Arial" w:hAnsi="Arial" w:cs="Arial"/>
+        </w:rPr>
+        <w:t xml:space="preserve">25. </w:t>
+      </w:r>
       <w:r>
         <w:rPr>
           <w:rFonts w:ascii="Arial" w:hAnsi="Arial" w:cs="Arial"/>
@@ -2451,35 +2459,37 @@
     </w:p>
     <w:p>
       <w:pPr>
-        <w:pStyle w:val="ListParagraph"/>
-        <w:numPr>
-          <w:ilvl w:val="0"/>
-          <w:numId w:val="3"/>
-        </w:numPr>
-        <w:rPr>
-          <w:rFonts w:ascii="Arial" w:hAnsi="Arial" w:cs="Arial"/>
-        </w:rPr>
-      </w:pPr>
+        <w:ind w:left="360"/>
+        <w:rPr>
+          <w:rFonts w:ascii="Arial" w:hAnsi="Arial" w:cs="Arial"/>
+        </w:rPr>
+      </w:pPr>
+      <w:r>
+        <w:rPr>
+          <w:rFonts w:ascii="Arial" w:hAnsi="Arial" w:cs="Arial"/>
+        </w:rPr>
+        <w:t xml:space="preserve">26. </w:t>
+      </w:r>
       <w:r>
         <w:rPr>
           <w:rFonts w:ascii="Arial" w:hAnsi="Arial" w:cs="Arial"/>
         </w:rPr>
         <w:t>Update Test Sample Spreadsheet</w:t>
       </w:r>
-      <w:bookmarkStart w:id="0" w:name="_GoBack"/>
-      <w:bookmarkEnd w:id="0"/>
     </w:p>
     <w:p>
       <w:pPr>
-        <w:pStyle w:val="ListParagraph"/>
-        <w:numPr>
-          <w:ilvl w:val="0"/>
-          <w:numId w:val="3"/>
-        </w:numPr>
-        <w:rPr>
-          <w:rFonts w:ascii="Arial" w:hAnsi="Arial" w:cs="Arial"/>
-        </w:rPr>
-      </w:pPr>
+        <w:ind w:left="360"/>
+        <w:rPr>
+          <w:rFonts w:ascii="Arial" w:hAnsi="Arial" w:cs="Arial"/>
+        </w:rPr>
+      </w:pPr>
+      <w:r>
+        <w:rPr>
+          <w:rFonts w:ascii="Arial" w:hAnsi="Arial" w:cs="Arial"/>
+        </w:rPr>
+        <w:t xml:space="preserve">28. </w:t>
+      </w:r>
       <w:r>
         <w:rPr>
           <w:rFonts w:ascii="Arial" w:hAnsi="Arial" w:cs="Arial"/>
@@ -2489,15 +2499,17 @@
     </w:p>
     <w:p>
       <w:pPr>
-        <w:pStyle w:val="ListParagraph"/>
-        <w:numPr>
-          <w:ilvl w:val="0"/>
-          <w:numId w:val="3"/>
-        </w:numPr>
-        <w:rPr>
-          <w:rFonts w:ascii="Arial" w:hAnsi="Arial" w:cs="Arial"/>
-        </w:rPr>
-      </w:pPr>
+        <w:ind w:left="360"/>
+        <w:rPr>
+          <w:rFonts w:ascii="Arial" w:hAnsi="Arial" w:cs="Arial"/>
+        </w:rPr>
+      </w:pPr>
+      <w:r>
+        <w:rPr>
+          <w:rFonts w:ascii="Arial" w:hAnsi="Arial" w:cs="Arial"/>
+        </w:rPr>
+        <w:t xml:space="preserve">30. </w:t>
+      </w:r>
       <w:r>
         <w:rPr>
           <w:rFonts w:ascii="Arial" w:hAnsi="Arial" w:cs="Arial"/>
@@ -2507,15 +2519,17 @@
     </w:p>
     <w:p>
       <w:pPr>
-        <w:pStyle w:val="ListParagraph"/>
-        <w:numPr>
-          <w:ilvl w:val="0"/>
-          <w:numId w:val="3"/>
-        </w:numPr>
-        <w:rPr>
-          <w:rFonts w:ascii="Arial" w:hAnsi="Arial" w:cs="Arial"/>
-        </w:rPr>
-      </w:pPr>
+        <w:ind w:left="360"/>
+        <w:rPr>
+          <w:rFonts w:ascii="Arial" w:hAnsi="Arial" w:cs="Arial"/>
+        </w:rPr>
+      </w:pPr>
+      <w:r>
+        <w:rPr>
+          <w:rFonts w:ascii="Arial" w:hAnsi="Arial" w:cs="Arial"/>
+        </w:rPr>
+        <w:t xml:space="preserve">31. </w:t>
+      </w:r>
       <w:r>
         <w:rPr>
           <w:rFonts w:ascii="Arial" w:hAnsi="Arial" w:cs="Arial"/>
@@ -2525,15 +2539,17 @@
     </w:p>
     <w:p>
       <w:pPr>
-        <w:pStyle w:val="ListParagraph"/>
-        <w:numPr>
-          <w:ilvl w:val="0"/>
-          <w:numId w:val="3"/>
-        </w:numPr>
-        <w:rPr>
-          <w:rFonts w:ascii="Arial" w:hAnsi="Arial" w:cs="Arial"/>
-        </w:rPr>
-      </w:pPr>
+        <w:ind w:left="360"/>
+        <w:rPr>
+          <w:rFonts w:ascii="Arial" w:hAnsi="Arial" w:cs="Arial"/>
+        </w:rPr>
+      </w:pPr>
+      <w:r>
+        <w:rPr>
+          <w:rFonts w:ascii="Arial" w:hAnsi="Arial" w:cs="Arial"/>
+        </w:rPr>
+        <w:t xml:space="preserve">36. </w:t>
+      </w:r>
       <w:r>
         <w:rPr>
           <w:rFonts w:ascii="Arial" w:hAnsi="Arial" w:cs="Arial"/>
@@ -2543,15 +2559,17 @@
     </w:p>
     <w:p>
       <w:pPr>
-        <w:pStyle w:val="ListParagraph"/>
-        <w:numPr>
-          <w:ilvl w:val="0"/>
-          <w:numId w:val="3"/>
-        </w:numPr>
-        <w:rPr>
-          <w:rFonts w:ascii="Arial" w:hAnsi="Arial" w:cs="Arial"/>
-        </w:rPr>
-      </w:pPr>
+        <w:ind w:left="360"/>
+        <w:rPr>
+          <w:rFonts w:ascii="Arial" w:hAnsi="Arial" w:cs="Arial"/>
+        </w:rPr>
+      </w:pPr>
+      <w:r>
+        <w:rPr>
+          <w:rFonts w:ascii="Arial" w:hAnsi="Arial" w:cs="Arial"/>
+        </w:rPr>
+        <w:t xml:space="preserve">66. </w:t>
+      </w:r>
       <w:r>
         <w:rPr>
           <w:rFonts w:ascii="Arial" w:hAnsi="Arial" w:cs="Arial"/>
@@ -2561,15 +2579,17 @@
     </w:p>
     <w:p>
       <w:pPr>
-        <w:pStyle w:val="ListParagraph"/>
-        <w:numPr>
-          <w:ilvl w:val="0"/>
-          <w:numId w:val="3"/>
-        </w:numPr>
-        <w:rPr>
-          <w:rFonts w:ascii="Arial" w:hAnsi="Arial" w:cs="Arial"/>
-        </w:rPr>
-      </w:pPr>
+        <w:ind w:left="360"/>
+        <w:rPr>
+          <w:rFonts w:ascii="Arial" w:hAnsi="Arial" w:cs="Arial"/>
+        </w:rPr>
+      </w:pPr>
+      <w:r>
+        <w:rPr>
+          <w:rFonts w:ascii="Arial" w:hAnsi="Arial" w:cs="Arial"/>
+        </w:rPr>
+        <w:t xml:space="preserve">75. </w:t>
+      </w:r>
       <w:r>
         <w:rPr>
           <w:rFonts w:ascii="Arial" w:hAnsi="Arial" w:cs="Arial"/>
@@ -2579,15 +2599,17 @@
     </w:p>
     <w:p>
       <w:pPr>
-        <w:pStyle w:val="ListParagraph"/>
-        <w:numPr>
-          <w:ilvl w:val="0"/>
-          <w:numId w:val="3"/>
-        </w:numPr>
-        <w:rPr>
-          <w:rFonts w:ascii="Arial" w:hAnsi="Arial" w:cs="Arial"/>
-        </w:rPr>
-      </w:pPr>
+        <w:ind w:left="360"/>
+        <w:rPr>
+          <w:rFonts w:ascii="Arial" w:hAnsi="Arial" w:cs="Arial"/>
+        </w:rPr>
+      </w:pPr>
+      <w:r>
+        <w:rPr>
+          <w:rFonts w:ascii="Arial" w:hAnsi="Arial" w:cs="Arial"/>
+        </w:rPr>
+        <w:t xml:space="preserve">83. </w:t>
+      </w:r>
       <w:r>
         <w:rPr>
           <w:rFonts w:ascii="Arial" w:hAnsi="Arial" w:cs="Arial"/>
@@ -2597,15 +2619,17 @@
     </w:p>
     <w:p>
       <w:pPr>
-        <w:pStyle w:val="ListParagraph"/>
-        <w:numPr>
-          <w:ilvl w:val="0"/>
-          <w:numId w:val="3"/>
-        </w:numPr>
-        <w:rPr>
-          <w:rFonts w:ascii="Arial" w:hAnsi="Arial" w:cs="Arial"/>
-        </w:rPr>
-      </w:pPr>
+        <w:ind w:left="360"/>
+        <w:rPr>
+          <w:rFonts w:ascii="Arial" w:hAnsi="Arial" w:cs="Arial"/>
+        </w:rPr>
+      </w:pPr>
+      <w:r>
+        <w:rPr>
+          <w:rFonts w:ascii="Arial" w:hAnsi="Arial" w:cs="Arial"/>
+        </w:rPr>
+        <w:t xml:space="preserve">91. </w:t>
+      </w:r>
       <w:r>
         <w:rPr>
           <w:rFonts w:ascii="Arial" w:hAnsi="Arial" w:cs="Arial"/>
@@ -2615,15 +2639,19 @@
     </w:p>
     <w:p>
       <w:pPr>
-        <w:pStyle w:val="ListParagraph"/>
-        <w:numPr>
-          <w:ilvl w:val="0"/>
-          <w:numId w:val="3"/>
-        </w:numPr>
-        <w:rPr>
-          <w:rFonts w:ascii="Arial" w:hAnsi="Arial" w:cs="Arial"/>
-        </w:rPr>
-      </w:pPr>
+        <w:ind w:left="360"/>
+        <w:rPr>
+          <w:rFonts w:ascii="Arial" w:hAnsi="Arial" w:cs="Arial"/>
+        </w:rPr>
+      </w:pPr>
+      <w:r>
+        <w:rPr>
+          <w:rFonts w:ascii="Arial" w:hAnsi="Arial" w:cs="Arial"/>
+        </w:rPr>
+        <w:t xml:space="preserve">94. </w:t>
+      </w:r>
+      <w:bookmarkStart w:id="0" w:name="_GoBack"/>
+      <w:bookmarkEnd w:id="0"/>
       <w:r>
         <w:rPr>
           <w:rFonts w:ascii="Arial" w:hAnsi="Arial" w:cs="Arial"/>
@@ -2741,6 +2769,184 @@
     </w:lvl>
   </w:abstractNum>
   <w:abstractNum w:abstractNumId="1" w15:restartNumberingAfterBreak="0">
+    <w:nsid w:val="0C8E4C3F"/>
+    <w:multiLevelType w:val="hybridMultilevel"/>
+    <w:tmpl w:val="7BD2AEBA"/>
+    <w:lvl w:ilvl="0" w:tplc="0409000F">
+      <w:start w:val="1"/>
+      <w:numFmt w:val="decimal"/>
+      <w:lvlText w:val="%1."/>
+      <w:lvlJc w:val="left"/>
+      <w:pPr>
+        <w:ind w:left="720" w:hanging="360"/>
+      </w:pPr>
+      <w:rPr>
+        <w:rFonts w:hint="default"/>
+      </w:rPr>
+    </w:lvl>
+    <w:lvl w:ilvl="1" w:tplc="04090019" w:tentative="1">
+      <w:start w:val="1"/>
+      <w:numFmt w:val="lowerLetter"/>
+      <w:lvlText w:val="%2."/>
+      <w:lvlJc w:val="left"/>
+      <w:pPr>
+        <w:ind w:left="1440" w:hanging="360"/>
+      </w:pPr>
+    </w:lvl>
+    <w:lvl w:ilvl="2" w:tplc="0409001B" w:tentative="1">
+      <w:start w:val="1"/>
+      <w:numFmt w:val="lowerRoman"/>
+      <w:lvlText w:val="%3."/>
+      <w:lvlJc w:val="right"/>
+      <w:pPr>
+        <w:ind w:left="2160" w:hanging="180"/>
+      </w:pPr>
+    </w:lvl>
+    <w:lvl w:ilvl="3" w:tplc="0409000F" w:tentative="1">
+      <w:start w:val="1"/>
+      <w:numFmt w:val="decimal"/>
+      <w:lvlText w:val="%4."/>
+      <w:lvlJc w:val="left"/>
+      <w:pPr>
+        <w:ind w:left="2880" w:hanging="360"/>
+      </w:pPr>
+    </w:lvl>
+    <w:lvl w:ilvl="4" w:tplc="04090019" w:tentative="1">
+      <w:start w:val="1"/>
+      <w:numFmt w:val="lowerLetter"/>
+      <w:lvlText w:val="%5."/>
+      <w:lvlJc w:val="left"/>
+      <w:pPr>
+        <w:ind w:left="3600" w:hanging="360"/>
+      </w:pPr>
+    </w:lvl>
+    <w:lvl w:ilvl="5" w:tplc="0409001B" w:tentative="1">
+      <w:start w:val="1"/>
+      <w:numFmt w:val="lowerRoman"/>
+      <w:lvlText w:val="%6."/>
+      <w:lvlJc w:val="right"/>
+      <w:pPr>
+        <w:ind w:left="4320" w:hanging="180"/>
+      </w:pPr>
+    </w:lvl>
+    <w:lvl w:ilvl="6" w:tplc="0409000F" w:tentative="1">
+      <w:start w:val="1"/>
+      <w:numFmt w:val="decimal"/>
+      <w:lvlText w:val="%7."/>
+      <w:lvlJc w:val="left"/>
+      <w:pPr>
+        <w:ind w:left="5040" w:hanging="360"/>
+      </w:pPr>
+    </w:lvl>
+    <w:lvl w:ilvl="7" w:tplc="04090019" w:tentative="1">
+      <w:start w:val="1"/>
+      <w:numFmt w:val="lowerLetter"/>
+      <w:lvlText w:val="%8."/>
+      <w:lvlJc w:val="left"/>
+      <w:pPr>
+        <w:ind w:left="5760" w:hanging="360"/>
+      </w:pPr>
+    </w:lvl>
+    <w:lvl w:ilvl="8" w:tplc="0409001B" w:tentative="1">
+      <w:start w:val="1"/>
+      <w:numFmt w:val="lowerRoman"/>
+      <w:lvlText w:val="%9."/>
+      <w:lvlJc w:val="right"/>
+      <w:pPr>
+        <w:ind w:left="6480" w:hanging="180"/>
+      </w:pPr>
+    </w:lvl>
+  </w:abstractNum>
+  <w:abstractNum w:abstractNumId="2" w15:restartNumberingAfterBreak="0">
+    <w:nsid w:val="0D2860DA"/>
+    <w:multiLevelType w:val="hybridMultilevel"/>
+    <w:tmpl w:val="FA1A4FD4"/>
+    <w:lvl w:ilvl="0" w:tplc="0409000F">
+      <w:start w:val="1"/>
+      <w:numFmt w:val="decimal"/>
+      <w:lvlText w:val="%1."/>
+      <w:lvlJc w:val="left"/>
+      <w:pPr>
+        <w:ind w:left="720" w:hanging="360"/>
+      </w:pPr>
+      <w:rPr>
+        <w:rFonts w:hint="default"/>
+      </w:rPr>
+    </w:lvl>
+    <w:lvl w:ilvl="1" w:tplc="04090019" w:tentative="1">
+      <w:start w:val="1"/>
+      <w:numFmt w:val="lowerLetter"/>
+      <w:lvlText w:val="%2."/>
+      <w:lvlJc w:val="left"/>
+      <w:pPr>
+        <w:ind w:left="1440" w:hanging="360"/>
+      </w:pPr>
+    </w:lvl>
+    <w:lvl w:ilvl="2" w:tplc="0409001B" w:tentative="1">
+      <w:start w:val="1"/>
+      <w:numFmt w:val="lowerRoman"/>
+      <w:lvlText w:val="%3."/>
+      <w:lvlJc w:val="right"/>
+      <w:pPr>
+        <w:ind w:left="2160" w:hanging="180"/>
+      </w:pPr>
+    </w:lvl>
+    <w:lvl w:ilvl="3" w:tplc="0409000F" w:tentative="1">
+      <w:start w:val="1"/>
+      <w:numFmt w:val="decimal"/>
+      <w:lvlText w:val="%4."/>
+      <w:lvlJc w:val="left"/>
+      <w:pPr>
+        <w:ind w:left="2880" w:hanging="360"/>
+      </w:pPr>
+    </w:lvl>
+    <w:lvl w:ilvl="4" w:tplc="04090019" w:tentative="1">
+      <w:start w:val="1"/>
+      <w:numFmt w:val="lowerLetter"/>
+      <w:lvlText w:val="%5."/>
+      <w:lvlJc w:val="left"/>
+      <w:pPr>
+        <w:ind w:left="3600" w:hanging="360"/>
+      </w:pPr>
+    </w:lvl>
+    <w:lvl w:ilvl="5" w:tplc="0409001B" w:tentative="1">
+      <w:start w:val="1"/>
+      <w:numFmt w:val="lowerRoman"/>
+      <w:lvlText w:val="%6."/>
+      <w:lvlJc w:val="right"/>
+      <w:pPr>
+        <w:ind w:left="4320" w:hanging="180"/>
+      </w:pPr>
+    </w:lvl>
+    <w:lvl w:ilvl="6" w:tplc="0409000F" w:tentative="1">
+      <w:start w:val="1"/>
+      <w:numFmt w:val="decimal"/>
+      <w:lvlText w:val="%7."/>
+      <w:lvlJc w:val="left"/>
+      <w:pPr>
+        <w:ind w:left="5040" w:hanging="360"/>
+      </w:pPr>
+    </w:lvl>
+    <w:lvl w:ilvl="7" w:tplc="04090019" w:tentative="1">
+      <w:start w:val="1"/>
+      <w:numFmt w:val="lowerLetter"/>
+      <w:lvlText w:val="%8."/>
+      <w:lvlJc w:val="left"/>
+      <w:pPr>
+        <w:ind w:left="5760" w:hanging="360"/>
+      </w:pPr>
+    </w:lvl>
+    <w:lvl w:ilvl="8" w:tplc="0409001B" w:tentative="1">
+      <w:start w:val="1"/>
+      <w:numFmt w:val="lowerRoman"/>
+      <w:lvlText w:val="%9."/>
+      <w:lvlJc w:val="right"/>
+      <w:pPr>
+        <w:ind w:left="6480" w:hanging="180"/>
+      </w:pPr>
+    </w:lvl>
+  </w:abstractNum>
+  <w:abstractNum w:abstractNumId="3" w15:restartNumberingAfterBreak="0">
     <w:nsid w:val="1CAB1231"/>
     <w:multiLevelType w:val="multilevel"/>
     <w:tmpl w:val="D8001D24"/>
@@ -2834,7 +3040,7 @@
       </w:pPr>
     </w:lvl>
   </w:abstractNum>
-  <w:abstractNum w:abstractNumId="2" w15:restartNumberingAfterBreak="0">
+  <w:abstractNum w:abstractNumId="4" w15:restartNumberingAfterBreak="0">
     <w:nsid w:val="33E23468"/>
     <w:multiLevelType w:val="multilevel"/>
     <w:tmpl w:val="4A88B1D2"/>
@@ -2920,7 +3126,7 @@
       </w:pPr>
     </w:lvl>
   </w:abstractNum>
-  <w:abstractNum w:abstractNumId="3" w15:restartNumberingAfterBreak="0">
+  <w:abstractNum w:abstractNumId="5" w15:restartNumberingAfterBreak="0">
     <w:nsid w:val="4BFA07B6"/>
     <w:multiLevelType w:val="multilevel"/>
     <w:tmpl w:val="D8001D24"/>
@@ -3014,7 +3220,7 @@
       </w:pPr>
     </w:lvl>
   </w:abstractNum>
-  <w:abstractNum w:abstractNumId="4" w15:restartNumberingAfterBreak="0">
+  <w:abstractNum w:abstractNumId="6" w15:restartNumberingAfterBreak="0">
     <w:nsid w:val="6F5309FD"/>
     <w:multiLevelType w:val="hybridMultilevel"/>
     <w:tmpl w:val="031CA01E"/>
@@ -3104,7 +3310,7 @@
     </w:lvl>
   </w:abstractNum>
   <w:num w:numId="1">
-    <w:abstractNumId w:val="3"/>
+    <w:abstractNumId w:val="5"/>
     <w:lvlOverride w:ilvl="0">
       <w:startOverride w:val="1"/>
     </w:lvlOverride>
@@ -3134,7 +3340,7 @@
     </w:lvlOverride>
   </w:num>
   <w:num w:numId="2">
-    <w:abstractNumId w:val="2"/>
+    <w:abstractNumId w:val="4"/>
     <w:lvlOverride w:ilvl="0">
       <w:startOverride w:val="1"/>
     </w:lvlOverride>
@@ -3164,13 +3370,19 @@
     </w:lvlOverride>
   </w:num>
   <w:num w:numId="3">
-    <w:abstractNumId w:val="4"/>
+    <w:abstractNumId w:val="6"/>
   </w:num>
   <w:num w:numId="4">
-    <w:abstractNumId w:val="1"/>
+    <w:abstractNumId w:val="3"/>
   </w:num>
   <w:num w:numId="5">
     <w:abstractNumId w:val="0"/>
+  </w:num>
+  <w:num w:numId="6">
+    <w:abstractNumId w:val="2"/>
+  </w:num>
+  <w:num w:numId="7">
+    <w:abstractNumId w:val="1"/>
   </w:num>
 </w:numbering>
 </file>

</xml_diff>